<commit_message>
modified the join  syntax correctly
</commit_message>
<xml_diff>
--- a/Assignment_document.docx
+++ b/Assignment_document.docx
@@ -1864,15 +1864,7 @@
           <w:b/>
           <w:bCs/>
         </w:rPr>
-        <w:t>)</w:t>
-      </w:r>
-      <w:r>
-        <w:rPr>
-          <w:rFonts w:ascii="Times New Roman" w:hAnsi="Times New Roman" w:cs="Times New Roman"/>
-          <w:b/>
-          <w:bCs/>
-        </w:rPr>
-        <w:t>;</w:t>
+        <w:t>);</w:t>
       </w:r>
     </w:p>
     <w:p>
@@ -3216,25 +3208,7 @@
           <w:bCs/>
           <w:lang w:val="en-US"/>
         </w:rPr>
-        <w:t xml:space="preserve"> AS </w:t>
-      </w:r>
-      <w:proofErr w:type="spellStart"/>
-      <w:r>
-        <w:rPr>
-          <w:b/>
-          <w:bCs/>
-          <w:lang w:val="en-US"/>
-        </w:rPr>
-        <w:t>Movie_dates</w:t>
-      </w:r>
-      <w:proofErr w:type="spellEnd"/>
-      <w:r>
-        <w:rPr>
-          <w:b/>
-          <w:bCs/>
-          <w:lang w:val="en-US"/>
-        </w:rPr>
-        <w:t>,</w:t>
+        <w:t xml:space="preserve"> AS Movie_dates,</w:t>
       </w:r>
     </w:p>
     <w:p>
@@ -3672,13 +3646,31 @@
         </w:rPr>
         <w:t xml:space="preserve">                               </w:t>
       </w:r>
-      <w:r>
-        <w:rPr>
-          <w:b/>
-          <w:bCs/>
-          <w:lang w:val="en-US"/>
-        </w:rPr>
-        <w:t xml:space="preserve">  JOIN </w:t>
+      <w:proofErr w:type="gramStart"/>
+      <w:r>
+        <w:rPr>
+          <w:b/>
+          <w:bCs/>
+          <w:lang w:val="en-US"/>
+        </w:rPr>
+        <w:t>INNER</w:t>
+      </w:r>
+      <w:r>
+        <w:rPr>
+          <w:b/>
+          <w:bCs/>
+          <w:lang w:val="en-US"/>
+        </w:rPr>
+        <w:t xml:space="preserve">  JOIN</w:t>
+      </w:r>
+      <w:proofErr w:type="gramEnd"/>
+      <w:r>
+        <w:rPr>
+          <w:b/>
+          <w:bCs/>
+          <w:lang w:val="en-US"/>
+        </w:rPr>
+        <w:t xml:space="preserve"> </w:t>
       </w:r>
     </w:p>
     <w:p>
@@ -3765,7 +3757,50 @@
           <w:bCs/>
           <w:lang w:val="en-US"/>
         </w:rPr>
-        <w:t xml:space="preserve">                                                   JOIN theatre AS t</w:t>
+        <w:t xml:space="preserve">                                                 </w:t>
+      </w:r>
+      <w:proofErr w:type="gramStart"/>
+      <w:r>
+        <w:rPr>
+          <w:b/>
+          <w:bCs/>
+          <w:lang w:val="en-US"/>
+        </w:rPr>
+        <w:t>INNER</w:t>
+      </w:r>
+      <w:r>
+        <w:rPr>
+          <w:b/>
+          <w:bCs/>
+          <w:lang w:val="en-US"/>
+        </w:rPr>
+        <w:t xml:space="preserve">  JOIN</w:t>
+      </w:r>
+      <w:proofErr w:type="gramEnd"/>
+    </w:p>
+    <w:p>
+      <w:pPr>
+        <w:rPr>
+          <w:b/>
+          <w:bCs/>
+          <w:lang w:val="en-US"/>
+        </w:rPr>
+      </w:pPr>
+      <w:r>
+        <w:rPr>
+          <w:b/>
+          <w:bCs/>
+          <w:lang w:val="en-US"/>
+        </w:rPr>
+        <w:t xml:space="preserve">                                                 </w:t>
+      </w:r>
+      <w:r>
+        <w:rPr>
+          <w:b/>
+          <w:bCs/>
+          <w:lang w:val="en-US"/>
+        </w:rPr>
+        <w:t xml:space="preserve"> theatre AS t</w:t>
       </w:r>
       <w:r>
         <w:rPr>
@@ -3829,39 +3864,7 @@
           <w:bCs/>
           <w:lang w:val="en-US"/>
         </w:rPr>
-        <w:tab/>
-      </w:r>
-      <w:r>
-        <w:rPr>
-          <w:b/>
-          <w:bCs/>
-          <w:lang w:val="en-US"/>
-        </w:rPr>
-        <w:tab/>
-      </w:r>
-      <w:r>
-        <w:rPr>
-          <w:b/>
-          <w:bCs/>
-          <w:lang w:val="en-US"/>
-        </w:rPr>
-        <w:t xml:space="preserve">  </w:t>
-      </w:r>
-      <w:r>
-        <w:rPr>
-          <w:b/>
-          <w:bCs/>
-          <w:lang w:val="en-US"/>
-        </w:rPr>
-        <w:tab/>
-      </w:r>
-      <w:r>
-        <w:rPr>
-          <w:b/>
-          <w:bCs/>
-          <w:lang w:val="en-US"/>
-        </w:rPr>
-        <w:t xml:space="preserve">                                              </w:t>
+        <w:t xml:space="preserve">                                         </w:t>
       </w:r>
     </w:p>
     <w:p>
@@ -3923,95 +3926,14 @@
           <w:bCs/>
           <w:lang w:val="en-US"/>
         </w:rPr>
-        <w:tab/>
-      </w:r>
-      <w:r>
-        <w:rPr>
-          <w:b/>
-          <w:bCs/>
-          <w:lang w:val="en-US"/>
-        </w:rPr>
-        <w:tab/>
-      </w:r>
-      <w:r>
-        <w:rPr>
-          <w:b/>
-          <w:bCs/>
-          <w:lang w:val="en-US"/>
-        </w:rPr>
-        <w:tab/>
-      </w:r>
-      <w:r>
-        <w:rPr>
-          <w:b/>
-          <w:bCs/>
-          <w:lang w:val="en-US"/>
-        </w:rPr>
-        <w:tab/>
-      </w:r>
-      <w:r>
-        <w:rPr>
-          <w:b/>
-          <w:bCs/>
-          <w:lang w:val="en-US"/>
-        </w:rPr>
-        <w:tab/>
-      </w:r>
-      <w:r>
-        <w:rPr>
-          <w:b/>
-          <w:bCs/>
-          <w:lang w:val="en-US"/>
-        </w:rPr>
-        <w:tab/>
-      </w:r>
-      <w:r>
-        <w:rPr>
-          <w:b/>
-          <w:bCs/>
-          <w:lang w:val="en-US"/>
-        </w:rPr>
-        <w:tab/>
-      </w:r>
-      <w:r>
-        <w:rPr>
-          <w:b/>
-          <w:bCs/>
-          <w:lang w:val="en-US"/>
-        </w:rPr>
-        <w:tab/>
-      </w:r>
-      <w:r>
-        <w:rPr>
-          <w:b/>
-          <w:bCs/>
-          <w:lang w:val="en-US"/>
-        </w:rPr>
-        <w:tab/>
-      </w:r>
-      <w:r>
-        <w:rPr>
-          <w:b/>
-          <w:bCs/>
-          <w:lang w:val="en-US"/>
-        </w:rPr>
-        <w:tab/>
-      </w:r>
-      <w:r>
-        <w:rPr>
-          <w:b/>
-          <w:bCs/>
-          <w:lang w:val="en-US"/>
-        </w:rPr>
-        <w:tab/>
-      </w:r>
-      <w:r>
-        <w:rPr>
-          <w:b/>
-          <w:bCs/>
-          <w:lang w:val="en-US"/>
-        </w:rPr>
-        <w:tab/>
+        <w:t xml:space="preserve">  </w:t>
+      </w:r>
+      <w:r>
+        <w:rPr>
+          <w:b/>
+          <w:bCs/>
+          <w:lang w:val="en-US"/>
+        </w:rPr>
         <w:t xml:space="preserve"> WHERE </w:t>
       </w:r>
       <w:proofErr w:type="spellStart"/>
@@ -4104,6 +4026,15 @@
         </w:rPr>
         <w:t xml:space="preserve">; </w:t>
       </w:r>
+    </w:p>
+    <w:p>
+      <w:pPr>
+        <w:rPr>
+          <w:b/>
+          <w:bCs/>
+          <w:lang w:val="en-US"/>
+        </w:rPr>
+      </w:pPr>
     </w:p>
     <w:p>
       <w:pPr>
@@ -4940,6 +4871,7 @@
   <w:style w:type="character" w:default="1" w:styleId="DefaultParagraphFont">
     <w:name w:val="Default Paragraph Font"/>
     <w:uiPriority w:val="1"/>
+    <w:semiHidden/>
     <w:unhideWhenUsed/>
   </w:style>
   <w:style w:type="table" w:default="1" w:styleId="TableNormal">

</xml_diff>